<commit_message>
Terminando todos los trabajos y protocolo. Falta limpiar folder
</commit_message>
<xml_diff>
--- a/Notas_entregaPuri.docx
+++ b/Notas_entregaPuri.docx
@@ -6,49 +6,1001 @@
       <w:r>
         <w:t>Estudio doble ciego controlado con placebo</w:t>
       </w:r>
+    </w:p>
+    <w:p>
+      <w:r>
+        <w:t>Nifedipina (medicamento para la presión alta) de liberación retardada (poco a poco)</w:t>
+      </w:r>
+    </w:p>
+    <w:p>
+      <w:r>
+        <w:t>Un periodo sin medicación, administraron comprimidos de nifedipina (20mg / 2 veces al día)</w:t>
+      </w:r>
+    </w:p>
+    <w:p>
+      <w:r>
+        <w:t>Durante 4 semanas a 23 pacientes de más de 60 años con hipertensión esencial leve o moderada</w:t>
+      </w:r>
+    </w:p>
+    <w:p/>
+    <w:p>
+      <w:r>
+        <w:t xml:space="preserve">Resultados: Redujo significativamente la presión arterial sistólica (cuando el corazón late) y diastólica (entre latencias). Aumentó el ritmo del pulso tanto en posición supina (acostado) como en </w:t>
+      </w:r>
+      <w:proofErr w:type="spellStart"/>
+      <w:r>
+        <w:t>ortostatismo</w:t>
+      </w:r>
+      <w:proofErr w:type="spellEnd"/>
+      <w:r>
+        <w:t xml:space="preserve"> (de pie).</w:t>
+      </w:r>
+    </w:p>
+    <w:p/>
+    <w:p>
+      <w:r>
+        <w:t>Predictor: presión arterial sistólica en posición supina predice mejor descensos en presión arterial.</w:t>
+      </w:r>
+    </w:p>
+    <w:p/>
+    <w:p>
+      <w:r>
+        <w:t>Correlación: el descenso de presión arterial media se correlacionó significativamente con las concentraciones plasmática de nifedipina (cantidad del químico en la sangre).</w:t>
+      </w:r>
+    </w:p>
+    <w:p/>
+    <w:p>
+      <w:pPr>
+        <w:rPr>
+          <w:rFonts w:ascii="Times New Roman" w:eastAsia="Times New Roman" w:hAnsi="Times New Roman" w:cs="Times New Roman"/>
+          <w:lang w:eastAsia="en-GB"/>
+        </w:rPr>
+      </w:pPr>
+      <w:hyperlink r:id="rId5" w:history="1">
+        <w:r>
+          <w:rPr>
+            <w:rFonts w:ascii="Times New Roman" w:eastAsia="Times New Roman" w:hAnsi="Times New Roman" w:cs="Times New Roman"/>
+            <w:color w:val="0000FF"/>
+            <w:u w:val="single"/>
+            <w:lang w:eastAsia="en-GB"/>
+          </w:rPr>
+          <w:t>https://moodle2.usal.es/pluginfile.php/635819/mod_resource/content/0/Statistical%20Analysis%20of%20Designed%20Experiments%2C%20Third%20Edition.pdf</w:t>
+        </w:r>
+      </w:hyperlink>
+    </w:p>
+    <w:p/>
+    <w:p>
+      <w:r>
+        <w:t>Notas:</w:t>
+      </w:r>
+    </w:p>
+    <w:p/>
+    <w:p>
+      <w:r>
+        <w:t>Prueba t pareada.</w:t>
+      </w:r>
+    </w:p>
+    <w:p/>
+    <w:p>
+      <w:r>
+        <w:t>Principios básicos de un diseño experimental (</w:t>
+      </w:r>
+      <w:proofErr w:type="spellStart"/>
+      <w:r>
+        <w:t>Toutenburgh</w:t>
+      </w:r>
+      <w:proofErr w:type="spellEnd"/>
+      <w:r>
+        <w:t xml:space="preserve"> y </w:t>
+      </w:r>
+      <w:proofErr w:type="spellStart"/>
+      <w:r>
+        <w:t>Shalabh</w:t>
+      </w:r>
+      <w:proofErr w:type="spellEnd"/>
+      <w:r>
+        <w:t>, 2008; p. 4-5)</w:t>
+      </w:r>
+    </w:p>
+    <w:p/>
+    <w:p>
+      <w:pPr>
+        <w:pStyle w:val="ListParagraph"/>
+        <w:numPr>
+          <w:ilvl w:val="0"/>
+          <w:numId w:val="1"/>
+        </w:numPr>
+      </w:pPr>
+      <w:r>
+        <w:t xml:space="preserve">Principio de replicación de Fisher: El experimento tiene que ser llevado a cabo en varias unidades para determinar el error </w:t>
+      </w:r>
+      <w:proofErr w:type="spellStart"/>
+      <w:r>
+        <w:t>muestral</w:t>
+      </w:r>
+      <w:proofErr w:type="spellEnd"/>
+      <w:r>
+        <w:t>.</w:t>
+      </w:r>
+    </w:p>
+    <w:p>
+      <w:pPr>
+        <w:pStyle w:val="ListParagraph"/>
+        <w:numPr>
+          <w:ilvl w:val="0"/>
+          <w:numId w:val="1"/>
+        </w:numPr>
+      </w:pPr>
+      <w:r>
+        <w:t xml:space="preserve">Aleatorización: </w:t>
+      </w:r>
+      <w:r>
+        <w:t>Las unidades tienen que ser asignadas aleatoriamente. Las condiciones de tratamiento tienen que ser comparables, no idénticas. Las unidades deben mostrar la misma estructura.</w:t>
+      </w:r>
+    </w:p>
+    <w:p>
+      <w:pPr>
+        <w:pStyle w:val="ListParagraph"/>
+        <w:numPr>
+          <w:ilvl w:val="0"/>
+          <w:numId w:val="1"/>
+        </w:numPr>
+      </w:pPr>
+      <w:r>
+        <w:t>Control de la varianza: Para incrementar la confianza de un experimento, uno estratifica las unidades en grupos con características similares</w:t>
+      </w:r>
+      <w:r>
+        <w:t xml:space="preserve"> llamados bloques. Los criterios de estratificación generalmente están dados por sexo, exposición al riesgo o factores sociológicos.</w:t>
+      </w:r>
+    </w:p>
+    <w:p>
+      <w:r>
+        <w:t>Como conveniencia. El experimento debe estar balanceado. Es decir, las unidades de tratamiento deberían ser del mismo tamaño o similar que las de control.</w:t>
+      </w:r>
+    </w:p>
+    <w:p/>
+    <w:p/>
+    <w:p>
+      <w:pPr>
+        <w:rPr>
+          <w:lang w:val="en-US"/>
+        </w:rPr>
+      </w:pPr>
+      <w:r>
+        <w:rPr>
+          <w:lang w:val="en-US"/>
+        </w:rPr>
+        <w:t>(</w:t>
+      </w:r>
+      <w:proofErr w:type="spellStart"/>
+      <w:r>
+        <w:rPr>
+          <w:lang w:val="en-US"/>
+        </w:rPr>
+        <w:t>Toutenburgh</w:t>
+      </w:r>
+      <w:proofErr w:type="spellEnd"/>
+      <w:r>
+        <w:rPr>
+          <w:lang w:val="en-US"/>
+        </w:rPr>
+        <w:t xml:space="preserve"> y </w:t>
+      </w:r>
+      <w:proofErr w:type="spellStart"/>
+      <w:r>
+        <w:rPr>
+          <w:lang w:val="en-US"/>
+        </w:rPr>
+        <w:t>Shalabh</w:t>
+      </w:r>
+      <w:proofErr w:type="spellEnd"/>
+      <w:r>
+        <w:rPr>
+          <w:lang w:val="en-US"/>
+        </w:rPr>
+        <w:t xml:space="preserve">, 2008; p. </w:t>
+      </w:r>
+      <w:r>
+        <w:rPr>
+          <w:lang w:val="en-US"/>
+        </w:rPr>
+        <w:t>8</w:t>
+      </w:r>
+      <w:r>
+        <w:rPr>
+          <w:lang w:val="en-US"/>
+        </w:rPr>
+        <w:t>)</w:t>
+      </w:r>
+    </w:p>
+    <w:p>
+      <w:r>
+        <w:t xml:space="preserve">Datos </w:t>
+      </w:r>
+      <w:r>
+        <w:t>son una representación de</w:t>
+      </w:r>
+      <w:r>
+        <w:t xml:space="preserve"> una combinación </w:t>
+      </w:r>
+      <w:r>
+        <w:t>entre señales y ruido.</w:t>
+      </w:r>
+    </w:p>
+    <w:p>
+      <w:r>
+        <w:t>Una señal puede ser definida como el efecto que tiene una variable sobre un proceso.</w:t>
+      </w:r>
+    </w:p>
+    <w:p>
+      <w:r>
+        <w:t>El ruido, o errores experimentales, cubren la variabilidad natural en los datos o las variables.</w:t>
+      </w:r>
+    </w:p>
+    <w:p>
+      <w:r>
+        <w:lastRenderedPageBreak/>
+        <w:t>Un error experimental es la variabilidad de una variable de respuesta bajo exactamente las mismas condiciones experimentales.</w:t>
+      </w:r>
+    </w:p>
+    <w:p>
+      <w:r>
+        <w:t xml:space="preserve">Los errores de medición describen una variabilidad de una respuesta si varias medidas son </w:t>
+      </w:r>
+      <w:r>
+        <w:t>tomadas repetidamente.</w:t>
+      </w:r>
+    </w:p>
+    <w:p/>
+    <w:p>
+      <w:r>
+        <w:t>Prueba T pareada con dise</w:t>
+      </w:r>
+      <w:r>
+        <w:t>ño</w:t>
+      </w:r>
+      <w:r>
+        <w:t xml:space="preserve"> de combinación.</w:t>
+      </w:r>
+    </w:p>
+    <w:p/>
+    <w:p>
+      <w:r>
+        <w:t>La hipótesis nula siempre será:</w:t>
+      </w:r>
+    </w:p>
+    <w:p>
+      <w:pPr>
+        <w:rPr>
+          <w:rFonts w:eastAsiaTheme="minorEastAsia"/>
+        </w:rPr>
+      </w:pPr>
+      <m:oMathPara>
+        <m:oMath>
+          <m:sSub>
+            <m:sSubPr>
+              <m:ctrlPr>
+                <w:rPr>
+                  <w:rFonts w:ascii="Cambria Math" w:hAnsi="Cambria Math"/>
+                  <w:i/>
+                </w:rPr>
+              </m:ctrlPr>
+            </m:sSubPr>
+            <m:e>
+              <m:r>
+                <w:rPr>
+                  <w:rFonts w:ascii="Cambria Math" w:hAnsi="Cambria Math"/>
+                </w:rPr>
+                <m:t>H</m:t>
+              </m:r>
+            </m:e>
+            <m:sub>
+              <m:r>
+                <w:rPr>
+                  <w:rFonts w:ascii="Cambria Math" w:hAnsi="Cambria Math"/>
+                </w:rPr>
+                <m:t>o</m:t>
+              </m:r>
+            </m:sub>
+          </m:sSub>
+          <m:r>
+            <w:rPr>
+              <w:rFonts w:ascii="Cambria Math" w:hAnsi="Cambria Math"/>
+            </w:rPr>
+            <m:t>:</m:t>
+          </m:r>
+          <m:sSub>
+            <m:sSubPr>
+              <m:ctrlPr>
+                <w:rPr>
+                  <w:rFonts w:ascii="Cambria Math" w:hAnsi="Cambria Math"/>
+                  <w:i/>
+                </w:rPr>
+              </m:ctrlPr>
+            </m:sSubPr>
+            <m:e>
+              <m:r>
+                <w:rPr>
+                  <w:rFonts w:ascii="Cambria Math" w:hAnsi="Cambria Math"/>
+                </w:rPr>
+                <m:t>μ</m:t>
+              </m:r>
+            </m:e>
+            <m:sub>
+              <m:r>
+                <w:rPr>
+                  <w:rFonts w:ascii="Cambria Math" w:hAnsi="Cambria Math"/>
+                </w:rPr>
+                <m:t>d</m:t>
+              </m:r>
+            </m:sub>
+          </m:sSub>
+          <m:r>
+            <w:rPr>
+              <w:rFonts w:ascii="Cambria Math" w:hAnsi="Cambria Math"/>
+            </w:rPr>
+            <m:t>=0</m:t>
+          </m:r>
+        </m:oMath>
+      </m:oMathPara>
+    </w:p>
+    <w:p>
+      <w:pPr>
+        <w:rPr>
+          <w:rFonts w:eastAsiaTheme="minorEastAsia"/>
+        </w:rPr>
+      </w:pPr>
+      <w:r>
+        <w:rPr>
+          <w:rFonts w:eastAsiaTheme="minorEastAsia"/>
+        </w:rPr>
+        <w:t>Considerando que está distribuida con una distribución-t (central).</w:t>
+      </w:r>
+    </w:p>
+    <w:p>
+      <w:pPr>
+        <w:rPr>
+          <w:rFonts w:eastAsiaTheme="minorEastAsia"/>
+        </w:rPr>
+      </w:pPr>
+    </w:p>
+    <w:p>
+      <w:pPr>
+        <w:rPr>
+          <w:rFonts w:eastAsiaTheme="minorEastAsia"/>
+        </w:rPr>
+      </w:pPr>
+      <w:r>
+        <w:rPr>
+          <w:rFonts w:eastAsiaTheme="minorEastAsia"/>
+        </w:rPr>
+        <w:t xml:space="preserve">Una prueba bilateral para </w:t>
+      </w:r>
+      <m:oMath>
+        <m:sSub>
+          <m:sSubPr>
+            <m:ctrlPr>
+              <w:rPr>
+                <w:rFonts w:ascii="Cambria Math" w:eastAsiaTheme="minorEastAsia" w:hAnsi="Cambria Math"/>
+                <w:i/>
+              </w:rPr>
+            </m:ctrlPr>
+          </m:sSubPr>
+          <m:e>
+            <m:r>
+              <w:rPr>
+                <w:rFonts w:ascii="Cambria Math" w:eastAsiaTheme="minorEastAsia" w:hAnsi="Cambria Math"/>
+              </w:rPr>
+              <m:t>H</m:t>
+            </m:r>
+          </m:e>
+          <m:sub>
+            <m:r>
+              <w:rPr>
+                <w:rFonts w:ascii="Cambria Math" w:eastAsiaTheme="minorEastAsia" w:hAnsi="Cambria Math"/>
+              </w:rPr>
+              <m:t>0</m:t>
+            </m:r>
+          </m:sub>
+        </m:sSub>
+        <m:r>
+          <w:rPr>
+            <w:rFonts w:ascii="Cambria Math" w:eastAsiaTheme="minorEastAsia" w:hAnsi="Cambria Math"/>
+          </w:rPr>
+          <m:t xml:space="preserve"> :</m:t>
+        </m:r>
+        <m:sSub>
+          <m:sSubPr>
+            <m:ctrlPr>
+              <w:rPr>
+                <w:rFonts w:ascii="Cambria Math" w:eastAsiaTheme="minorEastAsia" w:hAnsi="Cambria Math"/>
+                <w:i/>
+              </w:rPr>
+            </m:ctrlPr>
+          </m:sSubPr>
+          <m:e>
+            <m:r>
+              <w:rPr>
+                <w:rFonts w:ascii="Cambria Math" w:eastAsiaTheme="minorEastAsia" w:hAnsi="Cambria Math"/>
+              </w:rPr>
+              <m:t>μ</m:t>
+            </m:r>
+          </m:e>
+          <m:sub>
+            <m:r>
+              <w:rPr>
+                <w:rFonts w:ascii="Cambria Math" w:eastAsiaTheme="minorEastAsia" w:hAnsi="Cambria Math"/>
+              </w:rPr>
+              <m:t>d</m:t>
+            </m:r>
+          </m:sub>
+        </m:sSub>
+        <m:r>
+          <w:rPr>
+            <w:rFonts w:ascii="Cambria Math" w:eastAsiaTheme="minorEastAsia" w:hAnsi="Cambria Math"/>
+          </w:rPr>
+          <m:t>=0</m:t>
+        </m:r>
+      </m:oMath>
+      <w:r>
+        <w:rPr>
+          <w:rFonts w:eastAsiaTheme="minorEastAsia"/>
+        </w:rPr>
+        <w:t xml:space="preserve"> contra </w:t>
+      </w:r>
+      <m:oMath>
+        <m:sSub>
+          <m:sSubPr>
+            <m:ctrlPr>
+              <w:rPr>
+                <w:rFonts w:ascii="Cambria Math" w:eastAsiaTheme="minorEastAsia" w:hAnsi="Cambria Math"/>
+                <w:i/>
+              </w:rPr>
+            </m:ctrlPr>
+          </m:sSubPr>
+          <m:e>
+            <m:r>
+              <w:rPr>
+                <w:rFonts w:ascii="Cambria Math" w:eastAsiaTheme="minorEastAsia" w:hAnsi="Cambria Math"/>
+              </w:rPr>
+              <m:t>H</m:t>
+            </m:r>
+          </m:e>
+          <m:sub>
+            <m:r>
+              <w:rPr>
+                <w:rFonts w:ascii="Cambria Math" w:eastAsiaTheme="minorEastAsia" w:hAnsi="Cambria Math"/>
+              </w:rPr>
+              <m:t>1</m:t>
+            </m:r>
+          </m:sub>
+        </m:sSub>
+        <m:r>
+          <w:rPr>
+            <w:rFonts w:ascii="Cambria Math" w:eastAsiaTheme="minorEastAsia" w:hAnsi="Cambria Math"/>
+          </w:rPr>
+          <m:t xml:space="preserve"> : </m:t>
+        </m:r>
+        <m:sSub>
+          <m:sSubPr>
+            <m:ctrlPr>
+              <w:rPr>
+                <w:rFonts w:ascii="Cambria Math" w:eastAsiaTheme="minorEastAsia" w:hAnsi="Cambria Math"/>
+                <w:i/>
+              </w:rPr>
+            </m:ctrlPr>
+          </m:sSubPr>
+          <m:e>
+            <m:r>
+              <w:rPr>
+                <w:rFonts w:ascii="Cambria Math" w:eastAsiaTheme="minorEastAsia" w:hAnsi="Cambria Math"/>
+              </w:rPr>
+              <m:t>μ</m:t>
+            </m:r>
+          </m:e>
+          <m:sub>
+            <m:r>
+              <w:rPr>
+                <w:rFonts w:ascii="Cambria Math" w:eastAsiaTheme="minorEastAsia" w:hAnsi="Cambria Math"/>
+              </w:rPr>
+              <m:t>d</m:t>
+            </m:r>
+          </m:sub>
+        </m:sSub>
+        <m:r>
+          <w:rPr>
+            <w:rFonts w:ascii="Cambria Math" w:eastAsiaTheme="minorEastAsia" w:hAnsi="Cambria Math"/>
+          </w:rPr>
+          <m:t xml:space="preserve">&gt;0 </m:t>
+        </m:r>
+        <m:d>
+          <m:dPr>
+            <m:ctrlPr>
+              <w:rPr>
+                <w:rFonts w:ascii="Cambria Math" w:eastAsiaTheme="minorEastAsia" w:hAnsi="Cambria Math"/>
+                <w:i/>
+              </w:rPr>
+            </m:ctrlPr>
+          </m:dPr>
+          <m:e>
+            <m:sSub>
+              <m:sSubPr>
+                <m:ctrlPr>
+                  <w:rPr>
+                    <w:rFonts w:ascii="Cambria Math" w:eastAsiaTheme="minorEastAsia" w:hAnsi="Cambria Math"/>
+                    <w:i/>
+                  </w:rPr>
+                </m:ctrlPr>
+              </m:sSubPr>
+              <m:e>
+                <m:r>
+                  <w:rPr>
+                    <w:rFonts w:ascii="Cambria Math" w:eastAsiaTheme="minorEastAsia" w:hAnsi="Cambria Math"/>
+                  </w:rPr>
+                  <m:t>μ</m:t>
+                </m:r>
+              </m:e>
+              <m:sub>
+                <m:r>
+                  <w:rPr>
+                    <w:rFonts w:ascii="Cambria Math" w:eastAsiaTheme="minorEastAsia" w:hAnsi="Cambria Math"/>
+                  </w:rPr>
+                  <m:t>d</m:t>
+                </m:r>
+              </m:sub>
+            </m:sSub>
+            <m:r>
+              <w:rPr>
+                <w:rFonts w:ascii="Cambria Math" w:eastAsiaTheme="minorEastAsia" w:hAnsi="Cambria Math"/>
+              </w:rPr>
+              <m:t xml:space="preserve"> &lt;0</m:t>
+            </m:r>
+          </m:e>
+        </m:d>
+      </m:oMath>
+      <w:r>
+        <w:rPr>
+          <w:rFonts w:eastAsiaTheme="minorEastAsia"/>
+        </w:rPr>
+        <w:t xml:space="preserve"> rechaza </w:t>
+      </w:r>
+      <m:oMath>
+        <m:sSub>
+          <m:sSubPr>
+            <m:ctrlPr>
+              <w:rPr>
+                <w:rFonts w:ascii="Cambria Math" w:eastAsiaTheme="minorEastAsia" w:hAnsi="Cambria Math"/>
+                <w:i/>
+              </w:rPr>
+            </m:ctrlPr>
+          </m:sSubPr>
+          <m:e>
+            <m:r>
+              <w:rPr>
+                <w:rFonts w:ascii="Cambria Math" w:eastAsiaTheme="minorEastAsia" w:hAnsi="Cambria Math"/>
+              </w:rPr>
+              <m:t>H</m:t>
+            </m:r>
+          </m:e>
+          <m:sub>
+            <m:r>
+              <w:rPr>
+                <w:rFonts w:ascii="Cambria Math" w:eastAsiaTheme="minorEastAsia" w:hAnsi="Cambria Math"/>
+              </w:rPr>
+              <m:t>0</m:t>
+            </m:r>
+          </m:sub>
+        </m:sSub>
+      </m:oMath>
+      <w:r>
+        <w:rPr>
+          <w:rFonts w:eastAsiaTheme="minorEastAsia"/>
+        </w:rPr>
+        <w:t xml:space="preserve"> en favor de </w:t>
+      </w:r>
+      <m:oMath>
+        <m:sSub>
+          <m:sSubPr>
+            <m:ctrlPr>
+              <w:rPr>
+                <w:rFonts w:ascii="Cambria Math" w:eastAsiaTheme="minorEastAsia" w:hAnsi="Cambria Math"/>
+                <w:i/>
+              </w:rPr>
+            </m:ctrlPr>
+          </m:sSubPr>
+          <m:e>
+            <m:r>
+              <w:rPr>
+                <w:rFonts w:ascii="Cambria Math" w:eastAsiaTheme="minorEastAsia" w:hAnsi="Cambria Math"/>
+              </w:rPr>
+              <m:t>H</m:t>
+            </m:r>
+          </m:e>
+          <m:sub>
+            <m:r>
+              <w:rPr>
+                <w:rFonts w:ascii="Cambria Math" w:eastAsiaTheme="minorEastAsia" w:hAnsi="Cambria Math"/>
+              </w:rPr>
+              <m:t>1</m:t>
+            </m:r>
+          </m:sub>
+        </m:sSub>
+        <m:r>
+          <w:rPr>
+            <w:rFonts w:ascii="Cambria Math" w:eastAsiaTheme="minorEastAsia" w:hAnsi="Cambria Math"/>
+          </w:rPr>
+          <m:t xml:space="preserve"> :</m:t>
+        </m:r>
+        <m:sSub>
+          <m:sSubPr>
+            <m:ctrlPr>
+              <w:rPr>
+                <w:rFonts w:ascii="Cambria Math" w:eastAsiaTheme="minorEastAsia" w:hAnsi="Cambria Math"/>
+                <w:i/>
+              </w:rPr>
+            </m:ctrlPr>
+          </m:sSubPr>
+          <m:e>
+            <m:r>
+              <w:rPr>
+                <w:rFonts w:ascii="Cambria Math" w:eastAsiaTheme="minorEastAsia" w:hAnsi="Cambria Math"/>
+              </w:rPr>
+              <m:t>μ</m:t>
+            </m:r>
+          </m:e>
+          <m:sub>
+            <m:r>
+              <w:rPr>
+                <w:rFonts w:ascii="Cambria Math" w:eastAsiaTheme="minorEastAsia" w:hAnsi="Cambria Math"/>
+              </w:rPr>
+              <m:t>d</m:t>
+            </m:r>
+          </m:sub>
+        </m:sSub>
+        <m:r>
+          <w:rPr>
+            <w:rFonts w:ascii="Cambria Math" w:eastAsiaTheme="minorEastAsia" w:hAnsi="Cambria Math"/>
+          </w:rPr>
+          <m:t xml:space="preserve"> &gt;0 </m:t>
+        </m:r>
+      </m:oMath>
+      <w:r>
+        <w:rPr>
+          <w:rFonts w:eastAsiaTheme="minorEastAsia"/>
+        </w:rPr>
+        <w:t xml:space="preserve"> si</w:t>
+      </w:r>
+    </w:p>
+    <w:p>
+      <w:pPr>
+        <w:rPr>
+          <w:rFonts w:eastAsiaTheme="minorEastAsia"/>
+        </w:rPr>
+      </w:pPr>
+      <m:oMathPara>
+        <m:oMath>
+          <m:r>
+            <w:rPr>
+              <w:rFonts w:ascii="Cambria Math" w:eastAsiaTheme="minorEastAsia" w:hAnsi="Cambria Math"/>
+            </w:rPr>
+            <m:t>t&gt;</m:t>
+          </m:r>
+          <m:sSub>
+            <m:sSubPr>
+              <m:ctrlPr>
+                <w:rPr>
+                  <w:rFonts w:ascii="Cambria Math" w:eastAsiaTheme="minorEastAsia" w:hAnsi="Cambria Math"/>
+                  <w:i/>
+                </w:rPr>
+              </m:ctrlPr>
+            </m:sSubPr>
+            <m:e>
+              <m:r>
+                <w:rPr>
+                  <w:rFonts w:ascii="Cambria Math" w:eastAsiaTheme="minorEastAsia" w:hAnsi="Cambria Math"/>
+                </w:rPr>
+                <m:t>t</m:t>
+              </m:r>
+            </m:e>
+            <m:sub>
+              <m:r>
+                <w:rPr>
+                  <w:rFonts w:ascii="Cambria Math" w:eastAsiaTheme="minorEastAsia" w:hAnsi="Cambria Math"/>
+                </w:rPr>
+                <m:t>n-1;1-α ·</m:t>
+              </m:r>
+            </m:sub>
+          </m:sSub>
+          <m:r>
+            <w:rPr>
+              <w:rFonts w:ascii="Cambria Math" w:eastAsiaTheme="minorEastAsia" w:hAnsi="Cambria Math"/>
+            </w:rPr>
+            <m:t xml:space="preserve"> </m:t>
+          </m:r>
+        </m:oMath>
+      </m:oMathPara>
+    </w:p>
+    <w:p>
+      <w:pPr>
+        <w:rPr>
+          <w:rFonts w:eastAsiaTheme="minorEastAsia"/>
+        </w:rPr>
+      </w:pPr>
+      <m:oMath>
+        <m:sSub>
+          <m:sSubPr>
+            <m:ctrlPr>
+              <w:rPr>
+                <w:rFonts w:ascii="Cambria Math" w:eastAsiaTheme="minorEastAsia" w:hAnsi="Cambria Math"/>
+                <w:i/>
+              </w:rPr>
+            </m:ctrlPr>
+          </m:sSubPr>
+          <m:e>
+            <m:r>
+              <w:rPr>
+                <w:rFonts w:ascii="Cambria Math" w:eastAsiaTheme="minorEastAsia" w:hAnsi="Cambria Math"/>
+              </w:rPr>
+              <m:t>H</m:t>
+            </m:r>
+          </m:e>
+          <m:sub>
+            <m:r>
+              <w:rPr>
+                <w:rFonts w:ascii="Cambria Math" w:eastAsiaTheme="minorEastAsia" w:hAnsi="Cambria Math"/>
+              </w:rPr>
+              <m:t>0</m:t>
+            </m:r>
+          </m:sub>
+        </m:sSub>
+      </m:oMath>
+      <w:r>
+        <w:rPr>
+          <w:rFonts w:eastAsiaTheme="minorEastAsia"/>
+        </w:rPr>
+        <w:t xml:space="preserve"> es rechazada en favor de </w:t>
+      </w:r>
+      <m:oMath>
+        <m:sSub>
+          <m:sSubPr>
+            <m:ctrlPr>
+              <w:rPr>
+                <w:rFonts w:ascii="Cambria Math" w:eastAsiaTheme="minorEastAsia" w:hAnsi="Cambria Math"/>
+                <w:i/>
+              </w:rPr>
+            </m:ctrlPr>
+          </m:sSubPr>
+          <m:e>
+            <m:r>
+              <w:rPr>
+                <w:rFonts w:ascii="Cambria Math" w:eastAsiaTheme="minorEastAsia" w:hAnsi="Cambria Math"/>
+              </w:rPr>
+              <m:t>H</m:t>
+            </m:r>
+          </m:e>
+          <m:sub>
+            <m:r>
+              <w:rPr>
+                <w:rFonts w:ascii="Cambria Math" w:eastAsiaTheme="minorEastAsia" w:hAnsi="Cambria Math"/>
+              </w:rPr>
+              <m:t>1</m:t>
+            </m:r>
+          </m:sub>
+        </m:sSub>
+        <m:r>
+          <w:rPr>
+            <w:rFonts w:ascii="Cambria Math" w:eastAsiaTheme="minorEastAsia" w:hAnsi="Cambria Math"/>
+          </w:rPr>
+          <m:t xml:space="preserve"> :</m:t>
+        </m:r>
+        <m:sSub>
+          <m:sSubPr>
+            <m:ctrlPr>
+              <w:rPr>
+                <w:rFonts w:ascii="Cambria Math" w:eastAsiaTheme="minorEastAsia" w:hAnsi="Cambria Math"/>
+                <w:i/>
+              </w:rPr>
+            </m:ctrlPr>
+          </m:sSubPr>
+          <m:e>
+            <m:r>
+              <w:rPr>
+                <w:rFonts w:ascii="Cambria Math" w:eastAsiaTheme="minorEastAsia" w:hAnsi="Cambria Math"/>
+              </w:rPr>
+              <m:t>μ</m:t>
+            </m:r>
+          </m:e>
+          <m:sub>
+            <m:r>
+              <w:rPr>
+                <w:rFonts w:ascii="Cambria Math" w:eastAsiaTheme="minorEastAsia" w:hAnsi="Cambria Math"/>
+              </w:rPr>
+              <m:t>d</m:t>
+            </m:r>
+          </m:sub>
+        </m:sSub>
+        <m:r>
+          <w:rPr>
+            <w:rFonts w:ascii="Cambria Math" w:eastAsiaTheme="minorEastAsia" w:hAnsi="Cambria Math"/>
+          </w:rPr>
+          <m:t>&lt;</m:t>
+        </m:r>
+        <m:r>
+          <w:rPr>
+            <w:rFonts w:ascii="Cambria Math" w:eastAsiaTheme="minorEastAsia" w:hAnsi="Cambria Math"/>
+          </w:rPr>
+          <m:t>0</m:t>
+        </m:r>
+      </m:oMath>
+      <w:r>
+        <w:rPr>
+          <w:rFonts w:eastAsiaTheme="minorEastAsia"/>
+        </w:rPr>
+        <w:t xml:space="preserve"> si </w:t>
+      </w:r>
+    </w:p>
+    <w:p>
+      <w:pPr>
+        <w:rPr>
+          <w:rFonts w:eastAsiaTheme="minorEastAsia"/>
+        </w:rPr>
+      </w:pPr>
+      <m:oMathPara>
+        <m:oMath>
+          <m:r>
+            <w:rPr>
+              <w:rFonts w:ascii="Cambria Math" w:eastAsiaTheme="minorEastAsia" w:hAnsi="Cambria Math"/>
+            </w:rPr>
+            <m:t>t&lt;-</m:t>
+          </m:r>
+          <m:sSub>
+            <m:sSubPr>
+              <m:ctrlPr>
+                <w:rPr>
+                  <w:rFonts w:ascii="Cambria Math" w:eastAsiaTheme="minorEastAsia" w:hAnsi="Cambria Math"/>
+                  <w:i/>
+                </w:rPr>
+              </m:ctrlPr>
+            </m:sSubPr>
+            <m:e>
+              <m:r>
+                <w:rPr>
+                  <w:rFonts w:ascii="Cambria Math" w:eastAsiaTheme="minorEastAsia" w:hAnsi="Cambria Math"/>
+                </w:rPr>
+                <m:t>t</m:t>
+              </m:r>
+            </m:e>
+            <m:sub>
+              <m:r>
+                <w:rPr>
+                  <w:rFonts w:ascii="Cambria Math" w:eastAsiaTheme="minorEastAsia" w:hAnsi="Cambria Math"/>
+                </w:rPr>
+                <m:t>n-1;1-α ·</m:t>
+              </m:r>
+            </m:sub>
+          </m:sSub>
+        </m:oMath>
+      </m:oMathPara>
+    </w:p>
+    <w:p>
+      <w:pPr>
+        <w:rPr>
+          <w:rFonts w:eastAsiaTheme="minorEastAsia"/>
+        </w:rPr>
+      </w:pPr>
+    </w:p>
+    <w:p>
+      <w:pPr>
+        <w:rPr>
+          <w:rFonts w:eastAsiaTheme="minorEastAsia"/>
+        </w:rPr>
+      </w:pPr>
+      <w:r>
+        <w:rPr>
+          <w:rFonts w:eastAsiaTheme="minorEastAsia"/>
+        </w:rPr>
+        <w:t xml:space="preserve">Ver hipótesis nula para </w:t>
+      </w:r>
+      <m:oMath>
+        <m:sSub>
+          <m:sSubPr>
+            <m:ctrlPr>
+              <w:rPr>
+                <w:rFonts w:ascii="Cambria Math" w:eastAsiaTheme="minorEastAsia" w:hAnsi="Cambria Math"/>
+                <w:i/>
+              </w:rPr>
+            </m:ctrlPr>
+          </m:sSubPr>
+          <m:e>
+            <m:r>
+              <w:rPr>
+                <w:rFonts w:ascii="Cambria Math" w:eastAsiaTheme="minorEastAsia" w:hAnsi="Cambria Math"/>
+              </w:rPr>
+              <m:t>H</m:t>
+            </m:r>
+          </m:e>
+          <m:sub>
+            <m:r>
+              <w:rPr>
+                <w:rFonts w:ascii="Cambria Math" w:eastAsiaTheme="minorEastAsia" w:hAnsi="Cambria Math"/>
+              </w:rPr>
+              <m:t>0</m:t>
+            </m:r>
+          </m:sub>
+        </m:sSub>
+        <m:r>
+          <w:rPr>
+            <w:rFonts w:ascii="Cambria Math" w:eastAsiaTheme="minorEastAsia" w:hAnsi="Cambria Math"/>
+          </w:rPr>
+          <m:t xml:space="preserve"> :  </m:t>
+        </m:r>
+        <m:sSub>
+          <m:sSubPr>
+            <m:ctrlPr>
+              <w:rPr>
+                <w:rFonts w:ascii="Cambria Math" w:eastAsiaTheme="minorEastAsia" w:hAnsi="Cambria Math"/>
+                <w:i/>
+              </w:rPr>
+            </m:ctrlPr>
+          </m:sSubPr>
+          <m:e>
+            <m:r>
+              <w:rPr>
+                <w:rFonts w:ascii="Cambria Math" w:eastAsiaTheme="minorEastAsia" w:hAnsi="Cambria Math"/>
+              </w:rPr>
+              <m:t>μ</m:t>
+            </m:r>
+          </m:e>
+          <m:sub>
+            <m:r>
+              <w:rPr>
+                <w:rFonts w:ascii="Cambria Math" w:eastAsiaTheme="minorEastAsia" w:hAnsi="Cambria Math"/>
+              </w:rPr>
+              <m:t>d</m:t>
+            </m:r>
+          </m:sub>
+        </m:sSub>
+        <m:r>
+          <w:rPr>
+            <w:rFonts w:ascii="Cambria Math" w:eastAsiaTheme="minorEastAsia" w:hAnsi="Cambria Math"/>
+          </w:rPr>
+          <m:t xml:space="preserve">=  </m:t>
+        </m:r>
+        <m:sSub>
+          <m:sSubPr>
+            <m:ctrlPr>
+              <w:rPr>
+                <w:rFonts w:ascii="Cambria Math" w:eastAsiaTheme="minorEastAsia" w:hAnsi="Cambria Math"/>
+                <w:i/>
+              </w:rPr>
+            </m:ctrlPr>
+          </m:sSubPr>
+          <m:e>
+            <m:r>
+              <w:rPr>
+                <w:rFonts w:ascii="Cambria Math" w:eastAsiaTheme="minorEastAsia" w:hAnsi="Cambria Math"/>
+              </w:rPr>
+              <m:t>μ</m:t>
+            </m:r>
+          </m:e>
+          <m:sub>
+            <m:r>
+              <w:rPr>
+                <w:rFonts w:ascii="Cambria Math" w:eastAsiaTheme="minorEastAsia" w:hAnsi="Cambria Math"/>
+              </w:rPr>
+              <m:t>0</m:t>
+            </m:r>
+          </m:sub>
+        </m:sSub>
+      </m:oMath>
+      <w:r>
+        <w:rPr>
+          <w:rFonts w:eastAsiaTheme="minorEastAsia"/>
+        </w:rPr>
+        <w:t xml:space="preserve"> en el caso de una salida.</w:t>
+      </w:r>
       <w:bookmarkStart w:id="0" w:name="_GoBack"/>
       <w:bookmarkEnd w:id="0"/>
-    </w:p>
-    <w:p>
-      <w:r>
-        <w:t>Nifedipina (medicamento para la presión alta) de liberación retardada (poco a poco)</w:t>
-      </w:r>
-    </w:p>
-    <w:p>
-      <w:r>
-        <w:t>Un periodo sin medicación, administraron comprimidos de nifedipina (20mg / 2 veces al día)</w:t>
-      </w:r>
-    </w:p>
-    <w:p>
-      <w:r>
-        <w:t>Durante 4 semanas a 23 pacientes de más de 60 años con hipertensión esencial leve o moderada</w:t>
-      </w:r>
-    </w:p>
-    <w:p/>
-    <w:p>
-      <w:r>
-        <w:t xml:space="preserve">Resultados: Redujo significativamente la presión arterial sistólica (cuando el corazón late) y diastólica (entre latencias). Aumentó el ritmo del pulso tanto en posición supina (acostado) como en </w:t>
-      </w:r>
-      <w:proofErr w:type="spellStart"/>
-      <w:r>
-        <w:t>ortostatismo</w:t>
-      </w:r>
-      <w:proofErr w:type="spellEnd"/>
-      <w:r>
-        <w:t xml:space="preserve"> (de pie).</w:t>
-      </w:r>
-    </w:p>
-    <w:p/>
-    <w:p>
-      <w:r>
-        <w:t>Predictor: presión arterial sistólica en posición supina predice mejor descensos en presión arterial.</w:t>
-      </w:r>
-    </w:p>
-    <w:p/>
-    <w:p>
-      <w:r>
-        <w:t>Correlación: el descenso de presión arterial media se correlacionó significativamente con las concentraciones plasmática de nifedipina (cantidad del químico en la sangre).</w:t>
-      </w:r>
     </w:p>
     <w:sectPr>
       <w:pgSz w:w="12240" w:h="15840"/>
@@ -58,6 +1010,103 @@
     </w:sectPr>
   </w:body>
 </w:document>
+</file>
+
+<file path=word/numbering.xml><?xml version="1.0" encoding="utf-8"?>
+<w:numbering xmlns:wpc="http://schemas.microsoft.com/office/word/2010/wordprocessingCanvas" xmlns:cx="http://schemas.microsoft.com/office/drawing/2014/chartex" xmlns:cx1="http://schemas.microsoft.com/office/drawing/2015/9/8/chartex" xmlns:cx2="http://schemas.microsoft.com/office/drawing/2015/10/21/chartex" xmlns:cx3="http://schemas.microsoft.com/office/drawing/2016/5/9/chartex" xmlns:cx4="http://schemas.microsoft.com/office/drawing/2016/5/10/chartex" xmlns:cx5="http://schemas.microsoft.com/office/drawing/2016/5/11/chartex" xmlns:cx6="http://schemas.microsoft.com/office/drawing/2016/5/12/chartex" xmlns:cx7="http://schemas.microsoft.com/office/drawing/2016/5/13/chartex" xmlns:cx8="http://schemas.microsoft.com/office/drawing/2016/5/14/chartex" xmlns:mc="http://schemas.openxmlformats.org/markup-compatibility/2006" xmlns:aink="http://schemas.microsoft.com/office/drawing/2016/ink" xmlns:am3d="http://schemas.microsoft.com/office/drawing/2017/model3d" xmlns:o="urn:schemas-microsoft-com:office:office" xmlns:r="http://schemas.openxmlformats.org/officeDocument/2006/relationships" xmlns:m="http://schemas.openxmlformats.org/officeDocument/2006/math" xmlns:v="urn:schemas-microsoft-com:vml" xmlns:wp14="http://schemas.microsoft.com/office/word/2010/wordprocessingDrawing" xmlns:wp="http://schemas.openxmlformats.org/drawingml/2006/wordprocessingDrawing" xmlns:w10="urn:schemas-microsoft-com:office:word" xmlns:w="http://schemas.openxmlformats.org/wordprocessingml/2006/main" xmlns:w14="http://schemas.microsoft.com/office/word/2010/wordml" xmlns:w15="http://schemas.microsoft.com/office/word/2012/wordml" xmlns:w16cid="http://schemas.microsoft.com/office/word/2016/wordml/cid" xmlns:w16se="http://schemas.microsoft.com/office/word/2015/wordml/symex" xmlns:wpg="http://schemas.microsoft.com/office/word/2010/wordprocessingGroup" xmlns:wpi="http://schemas.microsoft.com/office/word/2010/wordprocessingInk" xmlns:wne="http://schemas.microsoft.com/office/word/2006/wordml" xmlns:wps="http://schemas.microsoft.com/office/word/2010/wordprocessingShape" mc:Ignorable="w14 w15 w16se w16cid wp14">
+  <w:abstractNum w:abstractNumId="0" w15:restartNumberingAfterBreak="0">
+    <w:nsid w:val="647941A7"/>
+    <w:multiLevelType w:val="hybridMultilevel"/>
+    <w:tmpl w:val="89C26B20"/>
+    <w:lvl w:ilvl="0" w:tplc="0809000F">
+      <w:start w:val="1"/>
+      <w:numFmt w:val="decimal"/>
+      <w:lvlText w:val="%1."/>
+      <w:lvlJc w:val="left"/>
+      <w:pPr>
+        <w:ind w:left="720" w:hanging="360"/>
+      </w:pPr>
+      <w:rPr>
+        <w:rFonts w:hint="default"/>
+      </w:rPr>
+    </w:lvl>
+    <w:lvl w:ilvl="1" w:tplc="08090019" w:tentative="1">
+      <w:start w:val="1"/>
+      <w:numFmt w:val="lowerLetter"/>
+      <w:lvlText w:val="%2."/>
+      <w:lvlJc w:val="left"/>
+      <w:pPr>
+        <w:ind w:left="1440" w:hanging="360"/>
+      </w:pPr>
+    </w:lvl>
+    <w:lvl w:ilvl="2" w:tplc="0809001B" w:tentative="1">
+      <w:start w:val="1"/>
+      <w:numFmt w:val="lowerRoman"/>
+      <w:lvlText w:val="%3."/>
+      <w:lvlJc w:val="right"/>
+      <w:pPr>
+        <w:ind w:left="2160" w:hanging="180"/>
+      </w:pPr>
+    </w:lvl>
+    <w:lvl w:ilvl="3" w:tplc="0809000F" w:tentative="1">
+      <w:start w:val="1"/>
+      <w:numFmt w:val="decimal"/>
+      <w:lvlText w:val="%4."/>
+      <w:lvlJc w:val="left"/>
+      <w:pPr>
+        <w:ind w:left="2880" w:hanging="360"/>
+      </w:pPr>
+    </w:lvl>
+    <w:lvl w:ilvl="4" w:tplc="08090019" w:tentative="1">
+      <w:start w:val="1"/>
+      <w:numFmt w:val="lowerLetter"/>
+      <w:lvlText w:val="%5."/>
+      <w:lvlJc w:val="left"/>
+      <w:pPr>
+        <w:ind w:left="3600" w:hanging="360"/>
+      </w:pPr>
+    </w:lvl>
+    <w:lvl w:ilvl="5" w:tplc="0809001B" w:tentative="1">
+      <w:start w:val="1"/>
+      <w:numFmt w:val="lowerRoman"/>
+      <w:lvlText w:val="%6."/>
+      <w:lvlJc w:val="right"/>
+      <w:pPr>
+        <w:ind w:left="4320" w:hanging="180"/>
+      </w:pPr>
+    </w:lvl>
+    <w:lvl w:ilvl="6" w:tplc="0809000F" w:tentative="1">
+      <w:start w:val="1"/>
+      <w:numFmt w:val="decimal"/>
+      <w:lvlText w:val="%7."/>
+      <w:lvlJc w:val="left"/>
+      <w:pPr>
+        <w:ind w:left="5040" w:hanging="360"/>
+      </w:pPr>
+    </w:lvl>
+    <w:lvl w:ilvl="7" w:tplc="08090019" w:tentative="1">
+      <w:start w:val="1"/>
+      <w:numFmt w:val="lowerLetter"/>
+      <w:lvlText w:val="%8."/>
+      <w:lvlJc w:val="left"/>
+      <w:pPr>
+        <w:ind w:left="5760" w:hanging="360"/>
+      </w:pPr>
+    </w:lvl>
+    <w:lvl w:ilvl="8" w:tplc="0809001B" w:tentative="1">
+      <w:start w:val="1"/>
+      <w:numFmt w:val="lowerRoman"/>
+      <w:lvlText w:val="%9."/>
+      <w:lvlJc w:val="right"/>
+      <w:pPr>
+        <w:ind w:left="6480" w:hanging="180"/>
+      </w:pPr>
+    </w:lvl>
+  </w:abstractNum>
+  <w:num w:numId="1">
+    <w:abstractNumId w:val="0"/>
+  </w:num>
+</w:numbering>
 </file>
 
 <file path=word/styles.xml><?xml version="1.0" encoding="utf-8"?>
@@ -509,6 +1558,39 @@
       <w:szCs w:val="18"/>
     </w:rPr>
   </w:style>
+  <w:style w:type="character" w:styleId="Hyperlink">
+    <w:name w:val="Hyperlink"/>
+    <w:basedOn w:val="DefaultParagraphFont"/>
+    <w:uiPriority w:val="99"/>
+    <w:semiHidden/>
+    <w:unhideWhenUsed/>
+    <w:rsid w:val="00AF11D9"/>
+    <w:rPr>
+      <w:color w:val="0000FF"/>
+      <w:u w:val="single"/>
+    </w:rPr>
+  </w:style>
+  <w:style w:type="paragraph" w:styleId="ListParagraph">
+    <w:name w:val="List Paragraph"/>
+    <w:basedOn w:val="Normal"/>
+    <w:uiPriority w:val="34"/>
+    <w:qFormat/>
+    <w:rsid w:val="00AF11D9"/>
+    <w:pPr>
+      <w:ind w:left="720"/>
+      <w:contextualSpacing/>
+    </w:pPr>
+  </w:style>
+  <w:style w:type="character" w:styleId="PlaceholderText">
+    <w:name w:val="Placeholder Text"/>
+    <w:basedOn w:val="DefaultParagraphFont"/>
+    <w:uiPriority w:val="99"/>
+    <w:semiHidden/>
+    <w:rsid w:val="009A5037"/>
+    <w:rPr>
+      <w:color w:val="808080"/>
+    </w:rPr>
+  </w:style>
 </w:styles>
 </file>
 

</xml_diff>